<commit_message>
Added latest AlexNet and VGG
</commit_message>
<xml_diff>
--- a/object-classification/1. ALEXNET/Experiments.docx
+++ b/object-classification/1. ALEXNET/Experiments.docx
@@ -1153,6 +1153,9 @@
             <w:pPr>
               <w:cnfStyle w:val="000000100000"/>
             </w:pPr>
+            <w:r>
+              <w:t>0.9319</w:t>
+            </w:r>
           </w:p>
         </w:tc>
         <w:tc>
@@ -1163,6 +1166,9 @@
             <w:pPr>
               <w:cnfStyle w:val="000000100000"/>
             </w:pPr>
+            <w:r>
+              <w:t>0.9536</w:t>
+            </w:r>
           </w:p>
         </w:tc>
         <w:tc>
@@ -1173,6 +1179,3005 @@
             <w:pPr>
               <w:cnfStyle w:val="000000100000"/>
             </w:pPr>
+            <w:r>
+              <w:t>0.8273</w:t>
+            </w:r>
+          </w:p>
+        </w:tc>
+      </w:tr>
+      <w:tr>
+        <w:tc>
+          <w:tcPr>
+            <w:cnfStyle w:val="001000000000"/>
+            <w:tcW w:w="1326" w:type="dxa"/>
+          </w:tcPr>
+          <w:p>
+            <w:r>
+              <w:t>256</w:t>
+            </w:r>
+          </w:p>
+        </w:tc>
+        <w:tc>
+          <w:tcPr>
+            <w:tcW w:w="1025" w:type="dxa"/>
+          </w:tcPr>
+          <w:p>
+            <w:pPr>
+              <w:cnfStyle w:val="000000000000"/>
+            </w:pPr>
+            <w:r>
+              <w:t>0.5</w:t>
+            </w:r>
+          </w:p>
+        </w:tc>
+        <w:tc>
+          <w:tcPr>
+            <w:tcW w:w="1487" w:type="dxa"/>
+          </w:tcPr>
+          <w:p>
+            <w:pPr>
+              <w:cnfStyle w:val="000000000000"/>
+            </w:pPr>
+            <w:r>
+              <w:t>0.01</w:t>
+            </w:r>
+          </w:p>
+        </w:tc>
+        <w:tc>
+          <w:tcPr>
+            <w:tcW w:w="745" w:type="dxa"/>
+          </w:tcPr>
+          <w:p>
+            <w:pPr>
+              <w:cnfStyle w:val="000000000000"/>
+            </w:pPr>
+            <w:r>
+              <w:t>0.008</w:t>
+            </w:r>
+          </w:p>
+        </w:tc>
+        <w:tc>
+          <w:tcPr>
+            <w:tcW w:w="1054" w:type="dxa"/>
+          </w:tcPr>
+          <w:p>
+            <w:pPr>
+              <w:cnfStyle w:val="000000000000"/>
+            </w:pPr>
+            <w:r>
+              <w:t>0.5</w:t>
+            </w:r>
+          </w:p>
+        </w:tc>
+        <w:tc>
+          <w:tcPr>
+            <w:tcW w:w="952" w:type="dxa"/>
+          </w:tcPr>
+          <w:p>
+            <w:pPr>
+              <w:cnfStyle w:val="000000000000"/>
+            </w:pPr>
+            <w:r>
+              <w:t>20</w:t>
+            </w:r>
+          </w:p>
+        </w:tc>
+        <w:tc>
+          <w:tcPr>
+            <w:tcW w:w="1067" w:type="dxa"/>
+          </w:tcPr>
+          <w:p>
+            <w:pPr>
+              <w:cnfStyle w:val="000000000000"/>
+            </w:pPr>
+            <w:r>
+              <w:t>0.9226</w:t>
+            </w:r>
+          </w:p>
+        </w:tc>
+        <w:tc>
+          <w:tcPr>
+            <w:tcW w:w="950" w:type="dxa"/>
+          </w:tcPr>
+          <w:p>
+            <w:pPr>
+              <w:cnfStyle w:val="000000000000"/>
+            </w:pPr>
+            <w:r>
+              <w:t>0.9329</w:t>
+            </w:r>
+          </w:p>
+        </w:tc>
+        <w:tc>
+          <w:tcPr>
+            <w:tcW w:w="970" w:type="dxa"/>
+          </w:tcPr>
+          <w:p>
+            <w:pPr>
+              <w:cnfStyle w:val="000000000000"/>
+            </w:pPr>
+            <w:r>
+              <w:t>0.8191</w:t>
+            </w:r>
+          </w:p>
+        </w:tc>
+      </w:tr>
+    </w:tbl>
+    <w:p/>
+    <w:p/>
+    <w:p>
+      <w:r>
+        <w:t>Splitting validation data into validation and testing</w:t>
+      </w:r>
+    </w:p>
+    <w:tbl>
+      <w:tblPr>
+        <w:tblStyle w:val="LightList-Accent4"/>
+        <w:tblW w:w="0" w:type="auto"/>
+        <w:tblBorders>
+          <w:top w:val="single" w:sz="4" w:space="0" w:color="auto"/>
+          <w:left w:val="single" w:sz="4" w:space="0" w:color="auto"/>
+          <w:bottom w:val="single" w:sz="4" w:space="0" w:color="auto"/>
+          <w:right w:val="single" w:sz="4" w:space="0" w:color="auto"/>
+          <w:insideH w:val="single" w:sz="4" w:space="0" w:color="auto"/>
+          <w:insideV w:val="single" w:sz="4" w:space="0" w:color="auto"/>
+        </w:tblBorders>
+        <w:tblLook w:val="04A0"/>
+      </w:tblPr>
+      <w:tblGrid>
+        <w:gridCol w:w="1326"/>
+        <w:gridCol w:w="1025"/>
+        <w:gridCol w:w="1487"/>
+        <w:gridCol w:w="745"/>
+        <w:gridCol w:w="1054"/>
+        <w:gridCol w:w="952"/>
+        <w:gridCol w:w="1067"/>
+        <w:gridCol w:w="950"/>
+        <w:gridCol w:w="970"/>
+      </w:tblGrid>
+      <w:tr>
+        <w:trPr>
+          <w:cnfStyle w:val="100000000000"/>
+        </w:trPr>
+        <w:tc>
+          <w:tcPr>
+            <w:cnfStyle w:val="001000000000"/>
+            <w:tcW w:w="1326" w:type="dxa"/>
+          </w:tcPr>
+          <w:p>
+            <w:proofErr w:type="spellStart"/>
+            <w:r>
+              <w:t>dense_units</w:t>
+            </w:r>
+            <w:proofErr w:type="spellEnd"/>
+          </w:p>
+        </w:tc>
+        <w:tc>
+          <w:tcPr>
+            <w:tcW w:w="1025" w:type="dxa"/>
+          </w:tcPr>
+          <w:p>
+            <w:pPr>
+              <w:cnfStyle w:val="100000000000"/>
+            </w:pPr>
+            <w:r>
+              <w:t>dropout</w:t>
+            </w:r>
+          </w:p>
+        </w:tc>
+        <w:tc>
+          <w:tcPr>
+            <w:tcW w:w="1487" w:type="dxa"/>
+          </w:tcPr>
+          <w:p>
+            <w:pPr>
+              <w:cnfStyle w:val="100000000000"/>
+            </w:pPr>
+            <w:proofErr w:type="spellStart"/>
+            <w:r>
+              <w:t>weight_decay</w:t>
+            </w:r>
+            <w:proofErr w:type="spellEnd"/>
+          </w:p>
+        </w:tc>
+        <w:tc>
+          <w:tcPr>
+            <w:tcW w:w="745" w:type="dxa"/>
+          </w:tcPr>
+          <w:p>
+            <w:pPr>
+              <w:cnfStyle w:val="100000000000"/>
+            </w:pPr>
+            <w:proofErr w:type="spellStart"/>
+            <w:r>
+              <w:t>lr</w:t>
+            </w:r>
+            <w:proofErr w:type="spellEnd"/>
+          </w:p>
+        </w:tc>
+        <w:tc>
+          <w:tcPr>
+            <w:tcW w:w="1054" w:type="dxa"/>
+          </w:tcPr>
+          <w:p>
+            <w:pPr>
+              <w:cnfStyle w:val="100000000000"/>
+            </w:pPr>
+            <w:proofErr w:type="spellStart"/>
+            <w:r>
+              <w:t>lr_factor</w:t>
+            </w:r>
+            <w:proofErr w:type="spellEnd"/>
+          </w:p>
+        </w:tc>
+        <w:tc>
+          <w:tcPr>
+            <w:tcW w:w="952" w:type="dxa"/>
+          </w:tcPr>
+          <w:p>
+            <w:pPr>
+              <w:cnfStyle w:val="100000000000"/>
+            </w:pPr>
+            <w:r>
+              <w:t xml:space="preserve">epochs </w:t>
+            </w:r>
+          </w:p>
+        </w:tc>
+        <w:tc>
+          <w:tcPr>
+            <w:tcW w:w="1067" w:type="dxa"/>
+          </w:tcPr>
+          <w:p>
+            <w:pPr>
+              <w:cnfStyle w:val="100000000000"/>
+            </w:pPr>
+            <w:proofErr w:type="spellStart"/>
+            <w:r>
+              <w:t>train_acc</w:t>
+            </w:r>
+            <w:proofErr w:type="spellEnd"/>
+          </w:p>
+        </w:tc>
+        <w:tc>
+          <w:tcPr>
+            <w:tcW w:w="950" w:type="dxa"/>
+          </w:tcPr>
+          <w:p>
+            <w:pPr>
+              <w:cnfStyle w:val="100000000000"/>
+            </w:pPr>
+            <w:proofErr w:type="spellStart"/>
+            <w:r>
+              <w:t>val_acc</w:t>
+            </w:r>
+            <w:proofErr w:type="spellEnd"/>
+          </w:p>
+        </w:tc>
+        <w:tc>
+          <w:tcPr>
+            <w:tcW w:w="970" w:type="dxa"/>
+          </w:tcPr>
+          <w:p>
+            <w:pPr>
+              <w:cnfStyle w:val="100000000000"/>
+            </w:pPr>
+            <w:proofErr w:type="spellStart"/>
+            <w:r>
+              <w:t>test_acc</w:t>
+            </w:r>
+            <w:proofErr w:type="spellEnd"/>
+          </w:p>
+        </w:tc>
+      </w:tr>
+      <w:tr>
+        <w:trPr>
+          <w:cnfStyle w:val="000000100000"/>
+        </w:trPr>
+        <w:tc>
+          <w:tcPr>
+            <w:cnfStyle w:val="001000000000"/>
+            <w:tcW w:w="1326" w:type="dxa"/>
+          </w:tcPr>
+          <w:p>
+            <w:r>
+              <w:t>512</w:t>
+            </w:r>
+          </w:p>
+        </w:tc>
+        <w:tc>
+          <w:tcPr>
+            <w:tcW w:w="1025" w:type="dxa"/>
+          </w:tcPr>
+          <w:p>
+            <w:pPr>
+              <w:cnfStyle w:val="000000100000"/>
+            </w:pPr>
+            <w:r>
+              <w:t>0.5</w:t>
+            </w:r>
+          </w:p>
+        </w:tc>
+        <w:tc>
+          <w:tcPr>
+            <w:tcW w:w="1487" w:type="dxa"/>
+          </w:tcPr>
+          <w:p>
+            <w:pPr>
+              <w:cnfStyle w:val="000000100000"/>
+            </w:pPr>
+            <w:r>
+              <w:t>0.015</w:t>
+            </w:r>
+          </w:p>
+        </w:tc>
+        <w:tc>
+          <w:tcPr>
+            <w:tcW w:w="745" w:type="dxa"/>
+          </w:tcPr>
+          <w:p>
+            <w:pPr>
+              <w:cnfStyle w:val="000000100000"/>
+            </w:pPr>
+            <w:r>
+              <w:t>0.005</w:t>
+            </w:r>
+          </w:p>
+        </w:tc>
+        <w:tc>
+          <w:tcPr>
+            <w:tcW w:w="1054" w:type="dxa"/>
+          </w:tcPr>
+          <w:p>
+            <w:pPr>
+              <w:cnfStyle w:val="000000100000"/>
+            </w:pPr>
+            <w:r>
+              <w:t>0.5</w:t>
+            </w:r>
+          </w:p>
+        </w:tc>
+        <w:tc>
+          <w:tcPr>
+            <w:tcW w:w="952" w:type="dxa"/>
+          </w:tcPr>
+          <w:p>
+            <w:pPr>
+              <w:cnfStyle w:val="000000100000"/>
+            </w:pPr>
+            <w:r>
+              <w:t>20</w:t>
+            </w:r>
+          </w:p>
+        </w:tc>
+        <w:tc>
+          <w:tcPr>
+            <w:tcW w:w="1067" w:type="dxa"/>
+          </w:tcPr>
+          <w:p>
+            <w:pPr>
+              <w:tabs>
+                <w:tab w:val="left" w:pos="818"/>
+              </w:tabs>
+              <w:cnfStyle w:val="000000100000"/>
+            </w:pPr>
+            <w:r>
+              <w:t>0.8987</w:t>
+            </w:r>
+            <w:r>
+              <w:tab/>
+            </w:r>
+          </w:p>
+        </w:tc>
+        <w:tc>
+          <w:tcPr>
+            <w:tcW w:w="950" w:type="dxa"/>
+          </w:tcPr>
+          <w:p>
+            <w:pPr>
+              <w:cnfStyle w:val="000000100000"/>
+            </w:pPr>
+            <w:r>
+              <w:t>0.8089</w:t>
+            </w:r>
+          </w:p>
+        </w:tc>
+        <w:tc>
+          <w:tcPr>
+            <w:tcW w:w="970" w:type="dxa"/>
+          </w:tcPr>
+          <w:p>
+            <w:pPr>
+              <w:cnfStyle w:val="000000100000"/>
+            </w:pPr>
+            <w:r>
+              <w:t>0.8108</w:t>
+            </w:r>
+          </w:p>
+        </w:tc>
+      </w:tr>
+      <w:tr>
+        <w:tc>
+          <w:tcPr>
+            <w:cnfStyle w:val="001000000000"/>
+            <w:tcW w:w="1326" w:type="dxa"/>
+          </w:tcPr>
+          <w:p>
+            <w:r>
+              <w:t>512</w:t>
+            </w:r>
+          </w:p>
+        </w:tc>
+        <w:tc>
+          <w:tcPr>
+            <w:tcW w:w="1025" w:type="dxa"/>
+          </w:tcPr>
+          <w:p>
+            <w:pPr>
+              <w:cnfStyle w:val="000000000000"/>
+            </w:pPr>
+            <w:r>
+              <w:t>0.5</w:t>
+            </w:r>
+          </w:p>
+        </w:tc>
+        <w:tc>
+          <w:tcPr>
+            <w:tcW w:w="1487" w:type="dxa"/>
+          </w:tcPr>
+          <w:p>
+            <w:pPr>
+              <w:cnfStyle w:val="000000000000"/>
+            </w:pPr>
+            <w:r>
+              <w:t>0.0</w:t>
+            </w:r>
+            <w:r>
+              <w:t>2</w:t>
+            </w:r>
+          </w:p>
+        </w:tc>
+        <w:tc>
+          <w:tcPr>
+            <w:tcW w:w="745" w:type="dxa"/>
+          </w:tcPr>
+          <w:p>
+            <w:pPr>
+              <w:cnfStyle w:val="000000000000"/>
+            </w:pPr>
+            <w:r>
+              <w:t>0.00</w:t>
+            </w:r>
+            <w:r>
+              <w:t>5</w:t>
+            </w:r>
+          </w:p>
+        </w:tc>
+        <w:tc>
+          <w:tcPr>
+            <w:tcW w:w="1054" w:type="dxa"/>
+          </w:tcPr>
+          <w:p>
+            <w:pPr>
+              <w:cnfStyle w:val="000000000000"/>
+            </w:pPr>
+            <w:r>
+              <w:t>0.5</w:t>
+            </w:r>
+          </w:p>
+        </w:tc>
+        <w:tc>
+          <w:tcPr>
+            <w:tcW w:w="952" w:type="dxa"/>
+          </w:tcPr>
+          <w:p>
+            <w:pPr>
+              <w:cnfStyle w:val="000000000000"/>
+            </w:pPr>
+            <w:r>
+              <w:t>20</w:t>
+            </w:r>
+          </w:p>
+        </w:tc>
+        <w:tc>
+          <w:tcPr>
+            <w:tcW w:w="1067" w:type="dxa"/>
+          </w:tcPr>
+          <w:p>
+            <w:pPr>
+              <w:cnfStyle w:val="000000000000"/>
+            </w:pPr>
+            <w:r>
+              <w:t>0.8496</w:t>
+            </w:r>
+          </w:p>
+        </w:tc>
+        <w:tc>
+          <w:tcPr>
+            <w:tcW w:w="950" w:type="dxa"/>
+          </w:tcPr>
+          <w:p>
+            <w:pPr>
+              <w:cnfStyle w:val="000000000000"/>
+            </w:pPr>
+            <w:r>
+              <w:t>0.7930</w:t>
+            </w:r>
+          </w:p>
+        </w:tc>
+        <w:tc>
+          <w:tcPr>
+            <w:tcW w:w="970" w:type="dxa"/>
+          </w:tcPr>
+          <w:p>
+            <w:pPr>
+              <w:cnfStyle w:val="000000000000"/>
+            </w:pPr>
+            <w:r>
+              <w:t>0.7795</w:t>
+            </w:r>
+          </w:p>
+        </w:tc>
+      </w:tr>
+      <w:tr>
+        <w:trPr>
+          <w:cnfStyle w:val="000000100000"/>
+        </w:trPr>
+        <w:tc>
+          <w:tcPr>
+            <w:cnfStyle w:val="001000000000"/>
+            <w:tcW w:w="1326" w:type="dxa"/>
+          </w:tcPr>
+          <w:p>
+            <w:r>
+              <w:t>512</w:t>
+            </w:r>
+          </w:p>
+        </w:tc>
+        <w:tc>
+          <w:tcPr>
+            <w:tcW w:w="1025" w:type="dxa"/>
+          </w:tcPr>
+          <w:p>
+            <w:pPr>
+              <w:cnfStyle w:val="000000100000"/>
+            </w:pPr>
+            <w:r>
+              <w:t>0.5</w:t>
+            </w:r>
+          </w:p>
+        </w:tc>
+        <w:tc>
+          <w:tcPr>
+            <w:tcW w:w="1487" w:type="dxa"/>
+          </w:tcPr>
+          <w:p>
+            <w:pPr>
+              <w:cnfStyle w:val="000000100000"/>
+            </w:pPr>
+            <w:r>
+              <w:t>0.01</w:t>
+            </w:r>
+          </w:p>
+        </w:tc>
+        <w:tc>
+          <w:tcPr>
+            <w:tcW w:w="745" w:type="dxa"/>
+          </w:tcPr>
+          <w:p>
+            <w:pPr>
+              <w:cnfStyle w:val="000000100000"/>
+            </w:pPr>
+            <w:r>
+              <w:t>0.00</w:t>
+            </w:r>
+            <w:r>
+              <w:t>5</w:t>
+            </w:r>
+          </w:p>
+        </w:tc>
+        <w:tc>
+          <w:tcPr>
+            <w:tcW w:w="1054" w:type="dxa"/>
+          </w:tcPr>
+          <w:p>
+            <w:pPr>
+              <w:cnfStyle w:val="000000100000"/>
+            </w:pPr>
+            <w:r>
+              <w:t>0.5</w:t>
+            </w:r>
+          </w:p>
+        </w:tc>
+        <w:tc>
+          <w:tcPr>
+            <w:tcW w:w="952" w:type="dxa"/>
+          </w:tcPr>
+          <w:p>
+            <w:pPr>
+              <w:cnfStyle w:val="000000100000"/>
+            </w:pPr>
+            <w:r>
+              <w:t>20</w:t>
+            </w:r>
+          </w:p>
+        </w:tc>
+        <w:tc>
+          <w:tcPr>
+            <w:tcW w:w="1067" w:type="dxa"/>
+          </w:tcPr>
+          <w:p>
+            <w:pPr>
+              <w:cnfStyle w:val="000000100000"/>
+            </w:pPr>
+            <w:r>
+              <w:t>0.951</w:t>
+            </w:r>
+          </w:p>
+        </w:tc>
+        <w:tc>
+          <w:tcPr>
+            <w:tcW w:w="950" w:type="dxa"/>
+          </w:tcPr>
+          <w:p>
+            <w:pPr>
+              <w:cnfStyle w:val="000000100000"/>
+            </w:pPr>
+            <w:r>
+              <w:t>0.8150</w:t>
+            </w:r>
+          </w:p>
+        </w:tc>
+        <w:tc>
+          <w:tcPr>
+            <w:tcW w:w="970" w:type="dxa"/>
+          </w:tcPr>
+          <w:p>
+            <w:pPr>
+              <w:cnfStyle w:val="000000100000"/>
+            </w:pPr>
+            <w:r>
+              <w:t>0.8229</w:t>
+            </w:r>
+          </w:p>
+        </w:tc>
+      </w:tr>
+      <w:tr>
+        <w:tc>
+          <w:tcPr>
+            <w:cnfStyle w:val="001000000000"/>
+            <w:tcW w:w="1326" w:type="dxa"/>
+            <w:shd w:val="clear" w:color="auto" w:fill="92D050"/>
+          </w:tcPr>
+          <w:p>
+            <w:r>
+              <w:t>512</w:t>
+            </w:r>
+          </w:p>
+        </w:tc>
+        <w:tc>
+          <w:tcPr>
+            <w:tcW w:w="1025" w:type="dxa"/>
+            <w:shd w:val="clear" w:color="auto" w:fill="92D050"/>
+          </w:tcPr>
+          <w:p>
+            <w:pPr>
+              <w:cnfStyle w:val="000000000000"/>
+            </w:pPr>
+            <w:r>
+              <w:t>0.6</w:t>
+            </w:r>
+          </w:p>
+        </w:tc>
+        <w:tc>
+          <w:tcPr>
+            <w:tcW w:w="1487" w:type="dxa"/>
+            <w:shd w:val="clear" w:color="auto" w:fill="92D050"/>
+          </w:tcPr>
+          <w:p>
+            <w:pPr>
+              <w:cnfStyle w:val="000000000000"/>
+            </w:pPr>
+            <w:r>
+              <w:t>0.01</w:t>
+            </w:r>
+          </w:p>
+        </w:tc>
+        <w:tc>
+          <w:tcPr>
+            <w:tcW w:w="745" w:type="dxa"/>
+            <w:shd w:val="clear" w:color="auto" w:fill="92D050"/>
+          </w:tcPr>
+          <w:p>
+            <w:pPr>
+              <w:cnfStyle w:val="000000000000"/>
+            </w:pPr>
+            <w:r>
+              <w:t>0.005</w:t>
+            </w:r>
+          </w:p>
+        </w:tc>
+        <w:tc>
+          <w:tcPr>
+            <w:tcW w:w="1054" w:type="dxa"/>
+            <w:shd w:val="clear" w:color="auto" w:fill="92D050"/>
+          </w:tcPr>
+          <w:p>
+            <w:pPr>
+              <w:cnfStyle w:val="000000000000"/>
+            </w:pPr>
+            <w:r>
+              <w:t>0.5</w:t>
+            </w:r>
+          </w:p>
+        </w:tc>
+        <w:tc>
+          <w:tcPr>
+            <w:tcW w:w="952" w:type="dxa"/>
+            <w:shd w:val="clear" w:color="auto" w:fill="92D050"/>
+          </w:tcPr>
+          <w:p>
+            <w:pPr>
+              <w:cnfStyle w:val="000000000000"/>
+            </w:pPr>
+            <w:r>
+              <w:t>20</w:t>
+            </w:r>
+          </w:p>
+        </w:tc>
+        <w:tc>
+          <w:tcPr>
+            <w:tcW w:w="1067" w:type="dxa"/>
+            <w:shd w:val="clear" w:color="auto" w:fill="92D050"/>
+          </w:tcPr>
+          <w:p>
+            <w:pPr>
+              <w:cnfStyle w:val="000000000000"/>
+            </w:pPr>
+            <w:r>
+              <w:t>0.9499</w:t>
+            </w:r>
+          </w:p>
+        </w:tc>
+        <w:tc>
+          <w:tcPr>
+            <w:tcW w:w="950" w:type="dxa"/>
+            <w:shd w:val="clear" w:color="auto" w:fill="92D050"/>
+          </w:tcPr>
+          <w:p>
+            <w:pPr>
+              <w:cnfStyle w:val="000000000000"/>
+            </w:pPr>
+            <w:r>
+              <w:t>0.8406</w:t>
+            </w:r>
+          </w:p>
+        </w:tc>
+        <w:tc>
+          <w:tcPr>
+            <w:tcW w:w="970" w:type="dxa"/>
+            <w:shd w:val="clear" w:color="auto" w:fill="92D050"/>
+          </w:tcPr>
+          <w:p>
+            <w:pPr>
+              <w:cnfStyle w:val="000000000000"/>
+            </w:pPr>
+            <w:r>
+              <w:t>0.8333</w:t>
+            </w:r>
+          </w:p>
+        </w:tc>
+      </w:tr>
+      <w:tr>
+        <w:trPr>
+          <w:cnfStyle w:val="000000100000"/>
+        </w:trPr>
+        <w:tc>
+          <w:tcPr>
+            <w:cnfStyle w:val="001000000000"/>
+            <w:tcW w:w="1326" w:type="dxa"/>
+          </w:tcPr>
+          <w:p>
+            <w:r>
+              <w:t>512</w:t>
+            </w:r>
+          </w:p>
+        </w:tc>
+        <w:tc>
+          <w:tcPr>
+            <w:tcW w:w="1025" w:type="dxa"/>
+          </w:tcPr>
+          <w:p>
+            <w:pPr>
+              <w:cnfStyle w:val="000000100000"/>
+            </w:pPr>
+            <w:r>
+              <w:t>0.</w:t>
+            </w:r>
+            <w:r>
+              <w:t>5</w:t>
+            </w:r>
+          </w:p>
+        </w:tc>
+        <w:tc>
+          <w:tcPr>
+            <w:tcW w:w="1487" w:type="dxa"/>
+          </w:tcPr>
+          <w:p>
+            <w:pPr>
+              <w:cnfStyle w:val="000000100000"/>
+            </w:pPr>
+            <w:r>
+              <w:t>0.02</w:t>
+            </w:r>
+          </w:p>
+        </w:tc>
+        <w:tc>
+          <w:tcPr>
+            <w:tcW w:w="745" w:type="dxa"/>
+          </w:tcPr>
+          <w:p>
+            <w:pPr>
+              <w:cnfStyle w:val="000000100000"/>
+            </w:pPr>
+            <w:r>
+              <w:t>0.005</w:t>
+            </w:r>
+          </w:p>
+        </w:tc>
+        <w:tc>
+          <w:tcPr>
+            <w:tcW w:w="1054" w:type="dxa"/>
+          </w:tcPr>
+          <w:p>
+            <w:pPr>
+              <w:cnfStyle w:val="000000100000"/>
+            </w:pPr>
+            <w:r>
+              <w:t>0.</w:t>
+            </w:r>
+            <w:r>
+              <w:t>3</w:t>
+            </w:r>
+          </w:p>
+        </w:tc>
+        <w:tc>
+          <w:tcPr>
+            <w:tcW w:w="952" w:type="dxa"/>
+          </w:tcPr>
+          <w:p>
+            <w:pPr>
+              <w:cnfStyle w:val="000000100000"/>
+            </w:pPr>
+            <w:r>
+              <w:t>20</w:t>
+            </w:r>
+          </w:p>
+        </w:tc>
+        <w:tc>
+          <w:tcPr>
+            <w:tcW w:w="1067" w:type="dxa"/>
+          </w:tcPr>
+          <w:p>
+            <w:pPr>
+              <w:cnfStyle w:val="000000100000"/>
+            </w:pPr>
+            <w:r>
+              <w:t>0.8403</w:t>
+            </w:r>
+          </w:p>
+        </w:tc>
+        <w:tc>
+          <w:tcPr>
+            <w:tcW w:w="950" w:type="dxa"/>
+          </w:tcPr>
+          <w:p>
+            <w:pPr>
+              <w:cnfStyle w:val="000000100000"/>
+            </w:pPr>
+            <w:r>
+              <w:t>0.7865</w:t>
+            </w:r>
+          </w:p>
+        </w:tc>
+        <w:tc>
+          <w:tcPr>
+            <w:tcW w:w="970" w:type="dxa"/>
+          </w:tcPr>
+          <w:p>
+            <w:pPr>
+              <w:cnfStyle w:val="000000100000"/>
+            </w:pPr>
+            <w:r>
+              <w:t>0.7726</w:t>
+            </w:r>
+          </w:p>
+        </w:tc>
+      </w:tr>
+      <w:tr>
+        <w:tc>
+          <w:tcPr>
+            <w:cnfStyle w:val="001000000000"/>
+            <w:tcW w:w="1326" w:type="dxa"/>
+          </w:tcPr>
+          <w:p>
+            <w:r>
+              <w:t>512</w:t>
+            </w:r>
+          </w:p>
+        </w:tc>
+        <w:tc>
+          <w:tcPr>
+            <w:tcW w:w="1025" w:type="dxa"/>
+          </w:tcPr>
+          <w:p>
+            <w:pPr>
+              <w:cnfStyle w:val="000000000000"/>
+            </w:pPr>
+            <w:r>
+              <w:t>0.5</w:t>
+            </w:r>
+          </w:p>
+        </w:tc>
+        <w:tc>
+          <w:tcPr>
+            <w:tcW w:w="1487" w:type="dxa"/>
+          </w:tcPr>
+          <w:p>
+            <w:pPr>
+              <w:cnfStyle w:val="000000000000"/>
+            </w:pPr>
+            <w:r>
+              <w:t>0.015</w:t>
+            </w:r>
+          </w:p>
+        </w:tc>
+        <w:tc>
+          <w:tcPr>
+            <w:tcW w:w="745" w:type="dxa"/>
+          </w:tcPr>
+          <w:p>
+            <w:pPr>
+              <w:cnfStyle w:val="000000000000"/>
+            </w:pPr>
+            <w:r>
+              <w:t>0.005</w:t>
+            </w:r>
+          </w:p>
+        </w:tc>
+        <w:tc>
+          <w:tcPr>
+            <w:tcW w:w="1054" w:type="dxa"/>
+          </w:tcPr>
+          <w:p>
+            <w:pPr>
+              <w:cnfStyle w:val="000000000000"/>
+            </w:pPr>
+            <w:r>
+              <w:t>0.3</w:t>
+            </w:r>
+          </w:p>
+        </w:tc>
+        <w:tc>
+          <w:tcPr>
+            <w:tcW w:w="952" w:type="dxa"/>
+          </w:tcPr>
+          <w:p>
+            <w:pPr>
+              <w:cnfStyle w:val="000000000000"/>
+            </w:pPr>
+            <w:r>
+              <w:t>20</w:t>
+            </w:r>
+          </w:p>
+        </w:tc>
+        <w:tc>
+          <w:tcPr>
+            <w:tcW w:w="1067" w:type="dxa"/>
+          </w:tcPr>
+          <w:p>
+            <w:pPr>
+              <w:cnfStyle w:val="000000000000"/>
+            </w:pPr>
+            <w:r>
+              <w:t>0.8576</w:t>
+            </w:r>
+          </w:p>
+        </w:tc>
+        <w:tc>
+          <w:tcPr>
+            <w:tcW w:w="950" w:type="dxa"/>
+          </w:tcPr>
+          <w:p>
+            <w:pPr>
+              <w:cnfStyle w:val="000000000000"/>
+            </w:pPr>
+            <w:r>
+              <w:t>0.8074</w:t>
+            </w:r>
+          </w:p>
+        </w:tc>
+        <w:tc>
+          <w:tcPr>
+            <w:tcW w:w="970" w:type="dxa"/>
+          </w:tcPr>
+          <w:p>
+            <w:pPr>
+              <w:cnfStyle w:val="000000000000"/>
+            </w:pPr>
+            <w:r>
+              <w:t>0.7899</w:t>
+            </w:r>
+          </w:p>
+        </w:tc>
+      </w:tr>
+      <w:tr>
+        <w:trPr>
+          <w:cnfStyle w:val="000000100000"/>
+        </w:trPr>
+        <w:tc>
+          <w:tcPr>
+            <w:cnfStyle w:val="001000000000"/>
+            <w:tcW w:w="1326" w:type="dxa"/>
+          </w:tcPr>
+          <w:p>
+            <w:r>
+              <w:t>512</w:t>
+            </w:r>
+          </w:p>
+        </w:tc>
+        <w:tc>
+          <w:tcPr>
+            <w:tcW w:w="1025" w:type="dxa"/>
+          </w:tcPr>
+          <w:p>
+            <w:pPr>
+              <w:cnfStyle w:val="000000100000"/>
+            </w:pPr>
+            <w:r>
+              <w:t>0.5</w:t>
+            </w:r>
+          </w:p>
+        </w:tc>
+        <w:tc>
+          <w:tcPr>
+            <w:tcW w:w="1487" w:type="dxa"/>
+          </w:tcPr>
+          <w:p>
+            <w:pPr>
+              <w:cnfStyle w:val="000000100000"/>
+            </w:pPr>
+            <w:r>
+              <w:t>0.01</w:t>
+            </w:r>
+            <w:r>
+              <w:t>5</w:t>
+            </w:r>
+          </w:p>
+        </w:tc>
+        <w:tc>
+          <w:tcPr>
+            <w:tcW w:w="745" w:type="dxa"/>
+          </w:tcPr>
+          <w:p>
+            <w:pPr>
+              <w:cnfStyle w:val="000000100000"/>
+            </w:pPr>
+            <w:r>
+              <w:t>0.005</w:t>
+            </w:r>
+          </w:p>
+        </w:tc>
+        <w:tc>
+          <w:tcPr>
+            <w:tcW w:w="1054" w:type="dxa"/>
+          </w:tcPr>
+          <w:p>
+            <w:pPr>
+              <w:cnfStyle w:val="000000100000"/>
+            </w:pPr>
+            <w:r>
+              <w:t>0.</w:t>
+            </w:r>
+            <w:r>
+              <w:t>5</w:t>
+            </w:r>
+          </w:p>
+        </w:tc>
+        <w:tc>
+          <w:tcPr>
+            <w:tcW w:w="952" w:type="dxa"/>
+          </w:tcPr>
+          <w:p>
+            <w:pPr>
+              <w:cnfStyle w:val="000000100000"/>
+            </w:pPr>
+            <w:r>
+              <w:t>20</w:t>
+            </w:r>
+          </w:p>
+        </w:tc>
+        <w:tc>
+          <w:tcPr>
+            <w:tcW w:w="1067" w:type="dxa"/>
+          </w:tcPr>
+          <w:p>
+            <w:pPr>
+              <w:cnfStyle w:val="000000100000"/>
+            </w:pPr>
+            <w:r>
+              <w:t>0.8969</w:t>
+            </w:r>
+          </w:p>
+        </w:tc>
+        <w:tc>
+          <w:tcPr>
+            <w:tcW w:w="950" w:type="dxa"/>
+          </w:tcPr>
+          <w:p>
+            <w:pPr>
+              <w:cnfStyle w:val="000000100000"/>
+            </w:pPr>
+            <w:r>
+              <w:t>0.8247</w:t>
+            </w:r>
+          </w:p>
+        </w:tc>
+        <w:tc>
+          <w:tcPr>
+            <w:tcW w:w="970" w:type="dxa"/>
+          </w:tcPr>
+          <w:p>
+            <w:pPr>
+              <w:cnfStyle w:val="000000100000"/>
+            </w:pPr>
+            <w:r>
+              <w:t>0.8229</w:t>
+            </w:r>
+          </w:p>
+        </w:tc>
+      </w:tr>
+      <w:tr>
+        <w:tc>
+          <w:tcPr>
+            <w:cnfStyle w:val="001000000000"/>
+            <w:tcW w:w="1326" w:type="dxa"/>
+          </w:tcPr>
+          <w:p>
+            <w:r>
+              <w:t>512</w:t>
+            </w:r>
+          </w:p>
+        </w:tc>
+        <w:tc>
+          <w:tcPr>
+            <w:tcW w:w="1025" w:type="dxa"/>
+          </w:tcPr>
+          <w:p>
+            <w:pPr>
+              <w:cnfStyle w:val="000000000000"/>
+            </w:pPr>
+            <w:r>
+              <w:t>0.5</w:t>
+            </w:r>
+          </w:p>
+        </w:tc>
+        <w:tc>
+          <w:tcPr>
+            <w:tcW w:w="1487" w:type="dxa"/>
+          </w:tcPr>
+          <w:p>
+            <w:pPr>
+              <w:cnfStyle w:val="000000000000"/>
+            </w:pPr>
+            <w:r>
+              <w:t>0.017</w:t>
+            </w:r>
+          </w:p>
+        </w:tc>
+        <w:tc>
+          <w:tcPr>
+            <w:tcW w:w="745" w:type="dxa"/>
+          </w:tcPr>
+          <w:p>
+            <w:pPr>
+              <w:cnfStyle w:val="000000000000"/>
+            </w:pPr>
+            <w:r>
+              <w:t>0.005</w:t>
+            </w:r>
+          </w:p>
+        </w:tc>
+        <w:tc>
+          <w:tcPr>
+            <w:tcW w:w="1054" w:type="dxa"/>
+          </w:tcPr>
+          <w:p>
+            <w:pPr>
+              <w:cnfStyle w:val="000000000000"/>
+            </w:pPr>
+            <w:r>
+              <w:t>0.5</w:t>
+            </w:r>
+          </w:p>
+        </w:tc>
+        <w:tc>
+          <w:tcPr>
+            <w:tcW w:w="952" w:type="dxa"/>
+          </w:tcPr>
+          <w:p>
+            <w:pPr>
+              <w:cnfStyle w:val="000000000000"/>
+            </w:pPr>
+            <w:r>
+              <w:t>20</w:t>
+            </w:r>
+          </w:p>
+        </w:tc>
+        <w:tc>
+          <w:tcPr>
+            <w:tcW w:w="1067" w:type="dxa"/>
+          </w:tcPr>
+          <w:p>
+            <w:pPr>
+              <w:cnfStyle w:val="000000000000"/>
+            </w:pPr>
+            <w:r>
+              <w:t>0.8683</w:t>
+            </w:r>
+          </w:p>
+        </w:tc>
+        <w:tc>
+          <w:tcPr>
+            <w:tcW w:w="950" w:type="dxa"/>
+          </w:tcPr>
+          <w:p>
+            <w:pPr>
+              <w:cnfStyle w:val="000000000000"/>
+            </w:pPr>
+            <w:r>
+              <w:t>0.8074</w:t>
+            </w:r>
+          </w:p>
+        </w:tc>
+        <w:tc>
+          <w:tcPr>
+            <w:tcW w:w="970" w:type="dxa"/>
+          </w:tcPr>
+          <w:p>
+            <w:pPr>
+              <w:cnfStyle w:val="000000000000"/>
+            </w:pPr>
+            <w:r>
+              <w:t>0.7934</w:t>
+            </w:r>
+          </w:p>
+        </w:tc>
+      </w:tr>
+      <w:tr>
+        <w:trPr>
+          <w:cnfStyle w:val="000000100000"/>
+        </w:trPr>
+        <w:tc>
+          <w:tcPr>
+            <w:cnfStyle w:val="001000000000"/>
+            <w:tcW w:w="1326" w:type="dxa"/>
+          </w:tcPr>
+          <w:p>
+            <w:r>
+              <w:t>1024</w:t>
+            </w:r>
+          </w:p>
+        </w:tc>
+        <w:tc>
+          <w:tcPr>
+            <w:tcW w:w="1025" w:type="dxa"/>
+          </w:tcPr>
+          <w:p>
+            <w:pPr>
+              <w:cnfStyle w:val="000000100000"/>
+            </w:pPr>
+            <w:r>
+              <w:t>0.5</w:t>
+            </w:r>
+          </w:p>
+        </w:tc>
+        <w:tc>
+          <w:tcPr>
+            <w:tcW w:w="1487" w:type="dxa"/>
+          </w:tcPr>
+          <w:p>
+            <w:pPr>
+              <w:cnfStyle w:val="000000100000"/>
+            </w:pPr>
+            <w:r>
+              <w:t>0.0</w:t>
+            </w:r>
+            <w:r>
+              <w:t>15</w:t>
+            </w:r>
+          </w:p>
+        </w:tc>
+        <w:tc>
+          <w:tcPr>
+            <w:tcW w:w="745" w:type="dxa"/>
+          </w:tcPr>
+          <w:p>
+            <w:pPr>
+              <w:cnfStyle w:val="000000100000"/>
+            </w:pPr>
+            <w:r>
+              <w:t>0.005</w:t>
+            </w:r>
+          </w:p>
+        </w:tc>
+        <w:tc>
+          <w:tcPr>
+            <w:tcW w:w="1054" w:type="dxa"/>
+          </w:tcPr>
+          <w:p>
+            <w:pPr>
+              <w:cnfStyle w:val="000000100000"/>
+            </w:pPr>
+            <w:r>
+              <w:t>0.5</w:t>
+            </w:r>
+          </w:p>
+        </w:tc>
+        <w:tc>
+          <w:tcPr>
+            <w:tcW w:w="952" w:type="dxa"/>
+          </w:tcPr>
+          <w:p>
+            <w:pPr>
+              <w:cnfStyle w:val="000000100000"/>
+            </w:pPr>
+            <w:r>
+              <w:t>20</w:t>
+            </w:r>
+          </w:p>
+        </w:tc>
+        <w:tc>
+          <w:tcPr>
+            <w:tcW w:w="1067" w:type="dxa"/>
+          </w:tcPr>
+          <w:p>
+            <w:pPr>
+              <w:cnfStyle w:val="000000100000"/>
+            </w:pPr>
+            <w:r>
+              <w:t>0.8999</w:t>
+            </w:r>
+          </w:p>
+        </w:tc>
+        <w:tc>
+          <w:tcPr>
+            <w:tcW w:w="950" w:type="dxa"/>
+          </w:tcPr>
+          <w:p>
+            <w:pPr>
+              <w:cnfStyle w:val="000000100000"/>
+            </w:pPr>
+            <w:r>
+              <w:t>0.8006</w:t>
+            </w:r>
+          </w:p>
+        </w:tc>
+        <w:tc>
+          <w:tcPr>
+            <w:tcW w:w="970" w:type="dxa"/>
+          </w:tcPr>
+          <w:p>
+            <w:pPr>
+              <w:cnfStyle w:val="000000100000"/>
+            </w:pPr>
+            <w:r>
+              <w:t>0.7951</w:t>
+            </w:r>
+          </w:p>
+        </w:tc>
+      </w:tr>
+      <w:tr>
+        <w:tc>
+          <w:tcPr>
+            <w:cnfStyle w:val="001000000000"/>
+            <w:tcW w:w="1326" w:type="dxa"/>
+          </w:tcPr>
+          <w:p>
+            <w:r>
+              <w:t>1024</w:t>
+            </w:r>
+          </w:p>
+        </w:tc>
+        <w:tc>
+          <w:tcPr>
+            <w:tcW w:w="1025" w:type="dxa"/>
+          </w:tcPr>
+          <w:p>
+            <w:pPr>
+              <w:cnfStyle w:val="000000000000"/>
+            </w:pPr>
+            <w:r>
+              <w:t>0.5</w:t>
+            </w:r>
+          </w:p>
+        </w:tc>
+        <w:tc>
+          <w:tcPr>
+            <w:tcW w:w="1487" w:type="dxa"/>
+          </w:tcPr>
+          <w:p>
+            <w:pPr>
+              <w:cnfStyle w:val="000000000000"/>
+            </w:pPr>
+            <w:r>
+              <w:t>0.01</w:t>
+            </w:r>
+          </w:p>
+        </w:tc>
+        <w:tc>
+          <w:tcPr>
+            <w:tcW w:w="745" w:type="dxa"/>
+          </w:tcPr>
+          <w:p>
+            <w:pPr>
+              <w:cnfStyle w:val="000000000000"/>
+            </w:pPr>
+            <w:r>
+              <w:t>0.005</w:t>
+            </w:r>
+          </w:p>
+        </w:tc>
+        <w:tc>
+          <w:tcPr>
+            <w:tcW w:w="1054" w:type="dxa"/>
+          </w:tcPr>
+          <w:p>
+            <w:pPr>
+              <w:cnfStyle w:val="000000000000"/>
+            </w:pPr>
+            <w:r>
+              <w:t>0.5</w:t>
+            </w:r>
+          </w:p>
+        </w:tc>
+        <w:tc>
+          <w:tcPr>
+            <w:tcW w:w="952" w:type="dxa"/>
+          </w:tcPr>
+          <w:p>
+            <w:pPr>
+              <w:cnfStyle w:val="000000000000"/>
+            </w:pPr>
+            <w:r>
+              <w:t>20</w:t>
+            </w:r>
+          </w:p>
+        </w:tc>
+        <w:tc>
+          <w:tcPr>
+            <w:tcW w:w="1067" w:type="dxa"/>
+          </w:tcPr>
+          <w:p>
+            <w:pPr>
+              <w:cnfStyle w:val="000000000000"/>
+            </w:pPr>
+            <w:r>
+              <w:t>0.9547</w:t>
+            </w:r>
+          </w:p>
+        </w:tc>
+        <w:tc>
+          <w:tcPr>
+            <w:tcW w:w="950" w:type="dxa"/>
+          </w:tcPr>
+          <w:p>
+            <w:pPr>
+              <w:cnfStyle w:val="000000000000"/>
+            </w:pPr>
+            <w:r>
+              <w:t>0.8107</w:t>
+            </w:r>
+          </w:p>
+        </w:tc>
+        <w:tc>
+          <w:tcPr>
+            <w:tcW w:w="970" w:type="dxa"/>
+          </w:tcPr>
+          <w:p>
+            <w:pPr>
+              <w:cnfStyle w:val="000000000000"/>
+            </w:pPr>
+            <w:r>
+              <w:t>0.8229</w:t>
+            </w:r>
+          </w:p>
+        </w:tc>
+      </w:tr>
+      <w:tr>
+        <w:trPr>
+          <w:cnfStyle w:val="000000100000"/>
+        </w:trPr>
+        <w:tc>
+          <w:tcPr>
+            <w:cnfStyle w:val="001000000000"/>
+            <w:tcW w:w="1326" w:type="dxa"/>
+          </w:tcPr>
+          <w:p>
+            <w:r>
+              <w:t>1024</w:t>
+            </w:r>
+          </w:p>
+        </w:tc>
+        <w:tc>
+          <w:tcPr>
+            <w:tcW w:w="1025" w:type="dxa"/>
+          </w:tcPr>
+          <w:p>
+            <w:pPr>
+              <w:cnfStyle w:val="000000100000"/>
+            </w:pPr>
+            <w:r>
+              <w:t>0.5</w:t>
+            </w:r>
+          </w:p>
+        </w:tc>
+        <w:tc>
+          <w:tcPr>
+            <w:tcW w:w="1487" w:type="dxa"/>
+          </w:tcPr>
+          <w:p>
+            <w:pPr>
+              <w:cnfStyle w:val="000000100000"/>
+            </w:pPr>
+            <w:r>
+              <w:t>0.01</w:t>
+            </w:r>
+          </w:p>
+        </w:tc>
+        <w:tc>
+          <w:tcPr>
+            <w:tcW w:w="745" w:type="dxa"/>
+          </w:tcPr>
+          <w:p>
+            <w:pPr>
+              <w:cnfStyle w:val="000000100000"/>
+            </w:pPr>
+            <w:r>
+              <w:t>0.008</w:t>
+            </w:r>
+          </w:p>
+        </w:tc>
+        <w:tc>
+          <w:tcPr>
+            <w:tcW w:w="1054" w:type="dxa"/>
+          </w:tcPr>
+          <w:p>
+            <w:pPr>
+              <w:cnfStyle w:val="000000100000"/>
+            </w:pPr>
+            <w:r>
+              <w:t>0.3</w:t>
+            </w:r>
+          </w:p>
+        </w:tc>
+        <w:tc>
+          <w:tcPr>
+            <w:tcW w:w="952" w:type="dxa"/>
+          </w:tcPr>
+          <w:p>
+            <w:pPr>
+              <w:cnfStyle w:val="000000100000"/>
+            </w:pPr>
+            <w:r>
+              <w:t>20</w:t>
+            </w:r>
+          </w:p>
+        </w:tc>
+        <w:tc>
+          <w:tcPr>
+            <w:tcW w:w="1067" w:type="dxa"/>
+          </w:tcPr>
+          <w:p>
+            <w:pPr>
+              <w:cnfStyle w:val="000000100000"/>
+            </w:pPr>
+            <w:r>
+              <w:t>0.9171</w:t>
+            </w:r>
+          </w:p>
+        </w:tc>
+        <w:tc>
+          <w:tcPr>
+            <w:tcW w:w="950" w:type="dxa"/>
+          </w:tcPr>
+          <w:p>
+            <w:pPr>
+              <w:cnfStyle w:val="000000100000"/>
+            </w:pPr>
+            <w:r>
+              <w:t>0.8114</w:t>
+            </w:r>
+          </w:p>
+        </w:tc>
+        <w:tc>
+          <w:tcPr>
+            <w:tcW w:w="970" w:type="dxa"/>
+          </w:tcPr>
+          <w:p>
+            <w:pPr>
+              <w:cnfStyle w:val="000000100000"/>
+            </w:pPr>
+            <w:r>
+              <w:t>0.815</w:t>
+            </w:r>
+            <w:r>
+              <w:t>1</w:t>
+            </w:r>
+          </w:p>
+        </w:tc>
+      </w:tr>
+      <w:tr>
+        <w:tc>
+          <w:tcPr>
+            <w:cnfStyle w:val="001000000000"/>
+            <w:tcW w:w="1326" w:type="dxa"/>
+          </w:tcPr>
+          <w:p>
+            <w:r>
+              <w:t>1024</w:t>
+            </w:r>
+          </w:p>
+        </w:tc>
+        <w:tc>
+          <w:tcPr>
+            <w:tcW w:w="1025" w:type="dxa"/>
+          </w:tcPr>
+          <w:p>
+            <w:pPr>
+              <w:cnfStyle w:val="000000000000"/>
+            </w:pPr>
+            <w:r>
+              <w:t>0.6</w:t>
+            </w:r>
+          </w:p>
+        </w:tc>
+        <w:tc>
+          <w:tcPr>
+            <w:tcW w:w="1487" w:type="dxa"/>
+          </w:tcPr>
+          <w:p>
+            <w:pPr>
+              <w:cnfStyle w:val="000000000000"/>
+            </w:pPr>
+            <w:r>
+              <w:t>0.01</w:t>
+            </w:r>
+          </w:p>
+        </w:tc>
+        <w:tc>
+          <w:tcPr>
+            <w:tcW w:w="745" w:type="dxa"/>
+          </w:tcPr>
+          <w:p>
+            <w:pPr>
+              <w:cnfStyle w:val="000000000000"/>
+            </w:pPr>
+            <w:r>
+              <w:t>0.008</w:t>
+            </w:r>
+          </w:p>
+        </w:tc>
+        <w:tc>
+          <w:tcPr>
+            <w:tcW w:w="1054" w:type="dxa"/>
+          </w:tcPr>
+          <w:p>
+            <w:pPr>
+              <w:cnfStyle w:val="000000000000"/>
+            </w:pPr>
+            <w:r>
+              <w:t>0.5</w:t>
+            </w:r>
+          </w:p>
+        </w:tc>
+        <w:tc>
+          <w:tcPr>
+            <w:tcW w:w="952" w:type="dxa"/>
+          </w:tcPr>
+          <w:p>
+            <w:pPr>
+              <w:cnfStyle w:val="000000000000"/>
+            </w:pPr>
+            <w:r>
+              <w:t>20</w:t>
+            </w:r>
+          </w:p>
+        </w:tc>
+        <w:tc>
+          <w:tcPr>
+            <w:tcW w:w="1067" w:type="dxa"/>
+          </w:tcPr>
+          <w:p>
+            <w:pPr>
+              <w:cnfStyle w:val="000000000000"/>
+            </w:pPr>
+            <w:r>
+              <w:t>0.9407</w:t>
+            </w:r>
+          </w:p>
+        </w:tc>
+        <w:tc>
+          <w:tcPr>
+            <w:tcW w:w="950" w:type="dxa"/>
+          </w:tcPr>
+          <w:p>
+            <w:pPr>
+              <w:cnfStyle w:val="000000000000"/>
+            </w:pPr>
+            <w:r>
+              <w:t>0.8175</w:t>
+            </w:r>
+          </w:p>
+        </w:tc>
+        <w:tc>
+          <w:tcPr>
+            <w:tcW w:w="970" w:type="dxa"/>
+          </w:tcPr>
+          <w:p>
+            <w:pPr>
+              <w:cnfStyle w:val="000000000000"/>
+            </w:pPr>
+            <w:r>
+              <w:t>0.8290</w:t>
+            </w:r>
+          </w:p>
+        </w:tc>
+      </w:tr>
+      <w:tr>
+        <w:trPr>
+          <w:cnfStyle w:val="000000100000"/>
+        </w:trPr>
+        <w:tc>
+          <w:tcPr>
+            <w:cnfStyle w:val="001000000000"/>
+            <w:tcW w:w="1326" w:type="dxa"/>
+          </w:tcPr>
+          <w:p>
+            <w:r>
+              <w:t>1024</w:t>
+            </w:r>
+          </w:p>
+        </w:tc>
+        <w:tc>
+          <w:tcPr>
+            <w:tcW w:w="1025" w:type="dxa"/>
+          </w:tcPr>
+          <w:p>
+            <w:pPr>
+              <w:cnfStyle w:val="000000100000"/>
+            </w:pPr>
+            <w:r>
+              <w:t>0.6</w:t>
+            </w:r>
+          </w:p>
+        </w:tc>
+        <w:tc>
+          <w:tcPr>
+            <w:tcW w:w="1487" w:type="dxa"/>
+          </w:tcPr>
+          <w:p>
+            <w:pPr>
+              <w:cnfStyle w:val="000000100000"/>
+            </w:pPr>
+            <w:r>
+              <w:t>0.015</w:t>
+            </w:r>
+          </w:p>
+        </w:tc>
+        <w:tc>
+          <w:tcPr>
+            <w:tcW w:w="745" w:type="dxa"/>
+          </w:tcPr>
+          <w:p>
+            <w:pPr>
+              <w:cnfStyle w:val="000000100000"/>
+            </w:pPr>
+            <w:r>
+              <w:t>0.008</w:t>
+            </w:r>
+          </w:p>
+        </w:tc>
+        <w:tc>
+          <w:tcPr>
+            <w:tcW w:w="1054" w:type="dxa"/>
+          </w:tcPr>
+          <w:p>
+            <w:pPr>
+              <w:cnfStyle w:val="000000100000"/>
+            </w:pPr>
+            <w:r>
+              <w:t>0.</w:t>
+            </w:r>
+            <w:r>
+              <w:t>3</w:t>
+            </w:r>
+          </w:p>
+        </w:tc>
+        <w:tc>
+          <w:tcPr>
+            <w:tcW w:w="952" w:type="dxa"/>
+          </w:tcPr>
+          <w:p>
+            <w:pPr>
+              <w:cnfStyle w:val="000000100000"/>
+            </w:pPr>
+            <w:r>
+              <w:t>20</w:t>
+            </w:r>
+          </w:p>
+        </w:tc>
+        <w:tc>
+          <w:tcPr>
+            <w:tcW w:w="1067" w:type="dxa"/>
+          </w:tcPr>
+          <w:p>
+            <w:pPr>
+              <w:cnfStyle w:val="000000100000"/>
+            </w:pPr>
+            <w:r>
+              <w:t>0.863</w:t>
+            </w:r>
+            <w:r>
+              <w:t>4</w:t>
+            </w:r>
+          </w:p>
+        </w:tc>
+        <w:tc>
+          <w:tcPr>
+            <w:tcW w:w="950" w:type="dxa"/>
+          </w:tcPr>
+          <w:p>
+            <w:pPr>
+              <w:cnfStyle w:val="000000100000"/>
+            </w:pPr>
+            <w:r>
+              <w:t>0.8027</w:t>
+            </w:r>
+          </w:p>
+        </w:tc>
+        <w:tc>
+          <w:tcPr>
+            <w:tcW w:w="970" w:type="dxa"/>
+          </w:tcPr>
+          <w:p>
+            <w:pPr>
+              <w:cnfStyle w:val="000000100000"/>
+            </w:pPr>
+            <w:r>
+              <w:t>0.7917</w:t>
+            </w:r>
+          </w:p>
+        </w:tc>
+      </w:tr>
+      <w:tr>
+        <w:tc>
+          <w:tcPr>
+            <w:cnfStyle w:val="001000000000"/>
+            <w:tcW w:w="1326" w:type="dxa"/>
+          </w:tcPr>
+          <w:p>
+            <w:r>
+              <w:t>1024</w:t>
+            </w:r>
+          </w:p>
+        </w:tc>
+        <w:tc>
+          <w:tcPr>
+            <w:tcW w:w="1025" w:type="dxa"/>
+          </w:tcPr>
+          <w:p>
+            <w:pPr>
+              <w:cnfStyle w:val="000000000000"/>
+            </w:pPr>
+            <w:r>
+              <w:t>0.5</w:t>
+            </w:r>
+          </w:p>
+        </w:tc>
+        <w:tc>
+          <w:tcPr>
+            <w:tcW w:w="1487" w:type="dxa"/>
+          </w:tcPr>
+          <w:p>
+            <w:pPr>
+              <w:cnfStyle w:val="000000000000"/>
+            </w:pPr>
+            <w:r>
+              <w:t>0.015</w:t>
+            </w:r>
+          </w:p>
+        </w:tc>
+        <w:tc>
+          <w:tcPr>
+            <w:tcW w:w="745" w:type="dxa"/>
+          </w:tcPr>
+          <w:p>
+            <w:pPr>
+              <w:cnfStyle w:val="000000000000"/>
+            </w:pPr>
+            <w:r>
+              <w:t>0.008</w:t>
+            </w:r>
+          </w:p>
+        </w:tc>
+        <w:tc>
+          <w:tcPr>
+            <w:tcW w:w="1054" w:type="dxa"/>
+          </w:tcPr>
+          <w:p>
+            <w:pPr>
+              <w:cnfStyle w:val="000000000000"/>
+            </w:pPr>
+            <w:r>
+              <w:t>0.3</w:t>
+            </w:r>
+          </w:p>
+        </w:tc>
+        <w:tc>
+          <w:tcPr>
+            <w:tcW w:w="952" w:type="dxa"/>
+          </w:tcPr>
+          <w:p>
+            <w:pPr>
+              <w:cnfStyle w:val="000000000000"/>
+            </w:pPr>
+            <w:r>
+              <w:t>20</w:t>
+            </w:r>
+          </w:p>
+        </w:tc>
+        <w:tc>
+          <w:tcPr>
+            <w:tcW w:w="1067" w:type="dxa"/>
+          </w:tcPr>
+          <w:p>
+            <w:pPr>
+              <w:cnfStyle w:val="000000000000"/>
+            </w:pPr>
+            <w:r>
+              <w:t>0.9162</w:t>
+            </w:r>
+          </w:p>
+        </w:tc>
+        <w:tc>
+          <w:tcPr>
+            <w:tcW w:w="950" w:type="dxa"/>
+          </w:tcPr>
+          <w:p>
+            <w:pPr>
+              <w:cnfStyle w:val="000000000000"/>
+            </w:pPr>
+            <w:r>
+              <w:t>0.7981</w:t>
+            </w:r>
+          </w:p>
+        </w:tc>
+        <w:tc>
+          <w:tcPr>
+            <w:tcW w:w="970" w:type="dxa"/>
+          </w:tcPr>
+          <w:p>
+            <w:pPr>
+              <w:cnfStyle w:val="000000000000"/>
+            </w:pPr>
+            <w:r>
+              <w:t>0.7656</w:t>
+            </w:r>
+          </w:p>
+        </w:tc>
+      </w:tr>
+      <w:tr>
+        <w:trPr>
+          <w:cnfStyle w:val="000000100000"/>
+        </w:trPr>
+        <w:tc>
+          <w:tcPr>
+            <w:cnfStyle w:val="001000000000"/>
+            <w:tcW w:w="1326" w:type="dxa"/>
+          </w:tcPr>
+          <w:p>
+            <w:r>
+              <w:t>1024</w:t>
+            </w:r>
+          </w:p>
+        </w:tc>
+        <w:tc>
+          <w:tcPr>
+            <w:tcW w:w="1025" w:type="dxa"/>
+          </w:tcPr>
+          <w:p>
+            <w:pPr>
+              <w:cnfStyle w:val="000000100000"/>
+            </w:pPr>
+            <w:r>
+              <w:t>0.5</w:t>
+            </w:r>
+          </w:p>
+        </w:tc>
+        <w:tc>
+          <w:tcPr>
+            <w:tcW w:w="1487" w:type="dxa"/>
+          </w:tcPr>
+          <w:p>
+            <w:pPr>
+              <w:cnfStyle w:val="000000100000"/>
+            </w:pPr>
+            <w:r>
+              <w:t>0.012</w:t>
+            </w:r>
+          </w:p>
+        </w:tc>
+        <w:tc>
+          <w:tcPr>
+            <w:tcW w:w="745" w:type="dxa"/>
+          </w:tcPr>
+          <w:p>
+            <w:pPr>
+              <w:cnfStyle w:val="000000100000"/>
+            </w:pPr>
+            <w:r>
+              <w:t>0.008</w:t>
+            </w:r>
+          </w:p>
+        </w:tc>
+        <w:tc>
+          <w:tcPr>
+            <w:tcW w:w="1054" w:type="dxa"/>
+          </w:tcPr>
+          <w:p>
+            <w:pPr>
+              <w:cnfStyle w:val="000000100000"/>
+            </w:pPr>
+            <w:r>
+              <w:t>0.3</w:t>
+            </w:r>
+          </w:p>
+        </w:tc>
+        <w:tc>
+          <w:tcPr>
+            <w:tcW w:w="952" w:type="dxa"/>
+          </w:tcPr>
+          <w:p>
+            <w:pPr>
+              <w:cnfStyle w:val="000000100000"/>
+            </w:pPr>
+            <w:r>
+              <w:t>20</w:t>
+            </w:r>
+          </w:p>
+        </w:tc>
+        <w:tc>
+          <w:tcPr>
+            <w:tcW w:w="1067" w:type="dxa"/>
+          </w:tcPr>
+          <w:p>
+            <w:pPr>
+              <w:cnfStyle w:val="000000100000"/>
+            </w:pPr>
+            <w:r>
+              <w:t>0.9204</w:t>
+            </w:r>
+          </w:p>
+        </w:tc>
+        <w:tc>
+          <w:tcPr>
+            <w:tcW w:w="950" w:type="dxa"/>
+          </w:tcPr>
+          <w:p>
+            <w:pPr>
+              <w:cnfStyle w:val="000000100000"/>
+            </w:pPr>
+            <w:r>
+              <w:t>0.7916</w:t>
+            </w:r>
+          </w:p>
+        </w:tc>
+        <w:tc>
+          <w:tcPr>
+            <w:tcW w:w="970" w:type="dxa"/>
+          </w:tcPr>
+          <w:p>
+            <w:pPr>
+              <w:cnfStyle w:val="000000100000"/>
+            </w:pPr>
+            <w:r>
+              <w:t>0.7934</w:t>
+            </w:r>
+          </w:p>
+        </w:tc>
+      </w:tr>
+      <w:tr>
+        <w:tc>
+          <w:tcPr>
+            <w:cnfStyle w:val="001000000000"/>
+            <w:tcW w:w="1326" w:type="dxa"/>
+          </w:tcPr>
+          <w:p>
+            <w:r>
+              <w:t>1024</w:t>
+            </w:r>
+          </w:p>
+        </w:tc>
+        <w:tc>
+          <w:tcPr>
+            <w:tcW w:w="1025" w:type="dxa"/>
+          </w:tcPr>
+          <w:p>
+            <w:pPr>
+              <w:cnfStyle w:val="000000000000"/>
+            </w:pPr>
+            <w:r>
+              <w:t>0.6</w:t>
+            </w:r>
+          </w:p>
+        </w:tc>
+        <w:tc>
+          <w:tcPr>
+            <w:tcW w:w="1487" w:type="dxa"/>
+          </w:tcPr>
+          <w:p>
+            <w:pPr>
+              <w:cnfStyle w:val="000000000000"/>
+            </w:pPr>
+            <w:r>
+              <w:t>0.012</w:t>
+            </w:r>
+          </w:p>
+        </w:tc>
+        <w:tc>
+          <w:tcPr>
+            <w:tcW w:w="745" w:type="dxa"/>
+          </w:tcPr>
+          <w:p>
+            <w:pPr>
+              <w:cnfStyle w:val="000000000000"/>
+            </w:pPr>
+            <w:r>
+              <w:t>0.008</w:t>
+            </w:r>
+          </w:p>
+        </w:tc>
+        <w:tc>
+          <w:tcPr>
+            <w:tcW w:w="1054" w:type="dxa"/>
+          </w:tcPr>
+          <w:p>
+            <w:pPr>
+              <w:cnfStyle w:val="000000000000"/>
+            </w:pPr>
+            <w:r>
+              <w:t>0.5</w:t>
+            </w:r>
+          </w:p>
+        </w:tc>
+        <w:tc>
+          <w:tcPr>
+            <w:tcW w:w="952" w:type="dxa"/>
+          </w:tcPr>
+          <w:p>
+            <w:pPr>
+              <w:cnfStyle w:val="000000000000"/>
+            </w:pPr>
+            <w:r>
+              <w:t>20</w:t>
+            </w:r>
+          </w:p>
+        </w:tc>
+        <w:tc>
+          <w:tcPr>
+            <w:tcW w:w="1067" w:type="dxa"/>
+          </w:tcPr>
+          <w:p>
+            <w:pPr>
+              <w:cnfStyle w:val="000000000000"/>
+            </w:pPr>
+            <w:r>
+              <w:t>0.9319</w:t>
+            </w:r>
+          </w:p>
+        </w:tc>
+        <w:tc>
+          <w:tcPr>
+            <w:tcW w:w="950" w:type="dxa"/>
+          </w:tcPr>
+          <w:p>
+            <w:pPr>
+              <w:cnfStyle w:val="000000000000"/>
+            </w:pPr>
+            <w:r>
+              <w:t>0.8100</w:t>
+            </w:r>
+          </w:p>
+        </w:tc>
+        <w:tc>
+          <w:tcPr>
+            <w:tcW w:w="970" w:type="dxa"/>
+          </w:tcPr>
+          <w:p>
+            <w:pPr>
+              <w:cnfStyle w:val="000000000000"/>
+            </w:pPr>
+            <w:r>
+              <w:t>0.8142</w:t>
+            </w:r>
+          </w:p>
+        </w:tc>
+      </w:tr>
+      <w:tr>
+        <w:trPr>
+          <w:cnfStyle w:val="000000100000"/>
+        </w:trPr>
+        <w:tc>
+          <w:tcPr>
+            <w:cnfStyle w:val="001000000000"/>
+            <w:tcW w:w="1326" w:type="dxa"/>
+          </w:tcPr>
+          <w:p>
+            <w:r>
+              <w:t>1024</w:t>
+            </w:r>
+          </w:p>
+        </w:tc>
+        <w:tc>
+          <w:tcPr>
+            <w:tcW w:w="1025" w:type="dxa"/>
+          </w:tcPr>
+          <w:p>
+            <w:pPr>
+              <w:cnfStyle w:val="000000100000"/>
+            </w:pPr>
+            <w:r>
+              <w:t>0.</w:t>
+            </w:r>
+            <w:r>
+              <w:t>6</w:t>
+            </w:r>
+          </w:p>
+        </w:tc>
+        <w:tc>
+          <w:tcPr>
+            <w:tcW w:w="1487" w:type="dxa"/>
+          </w:tcPr>
+          <w:p>
+            <w:pPr>
+              <w:cnfStyle w:val="000000100000"/>
+            </w:pPr>
+            <w:r>
+              <w:t>0.</w:t>
+            </w:r>
+            <w:r>
+              <w:t>0</w:t>
+            </w:r>
+            <w:r>
+              <w:t>1</w:t>
+            </w:r>
+            <w:r>
+              <w:t>4</w:t>
+            </w:r>
+          </w:p>
+        </w:tc>
+        <w:tc>
+          <w:tcPr>
+            <w:tcW w:w="745" w:type="dxa"/>
+          </w:tcPr>
+          <w:p>
+            <w:pPr>
+              <w:cnfStyle w:val="000000100000"/>
+            </w:pPr>
+            <w:r>
+              <w:t>0.008</w:t>
+            </w:r>
+          </w:p>
+        </w:tc>
+        <w:tc>
+          <w:tcPr>
+            <w:tcW w:w="1054" w:type="dxa"/>
+          </w:tcPr>
+          <w:p>
+            <w:pPr>
+              <w:cnfStyle w:val="000000100000"/>
+            </w:pPr>
+            <w:r>
+              <w:t>0.5</w:t>
+            </w:r>
+          </w:p>
+        </w:tc>
+        <w:tc>
+          <w:tcPr>
+            <w:tcW w:w="952" w:type="dxa"/>
+          </w:tcPr>
+          <w:p>
+            <w:pPr>
+              <w:cnfStyle w:val="000000100000"/>
+            </w:pPr>
+            <w:r>
+              <w:t>20</w:t>
+            </w:r>
+          </w:p>
+        </w:tc>
+        <w:tc>
+          <w:tcPr>
+            <w:tcW w:w="1067" w:type="dxa"/>
+          </w:tcPr>
+          <w:p>
+            <w:pPr>
+              <w:cnfStyle w:val="000000100000"/>
+            </w:pPr>
+            <w:r>
+              <w:t>0.8795</w:t>
+            </w:r>
+          </w:p>
+        </w:tc>
+        <w:tc>
+          <w:tcPr>
+            <w:tcW w:w="950" w:type="dxa"/>
+          </w:tcPr>
+          <w:p>
+            <w:pPr>
+              <w:cnfStyle w:val="000000100000"/>
+            </w:pPr>
+            <w:r>
+              <w:t>0.7757</w:t>
+            </w:r>
+          </w:p>
+        </w:tc>
+        <w:tc>
+          <w:tcPr>
+            <w:tcW w:w="970" w:type="dxa"/>
+          </w:tcPr>
+          <w:p>
+            <w:pPr>
+              <w:cnfStyle w:val="000000100000"/>
+            </w:pPr>
+            <w:r>
+              <w:t>0.7708</w:t>
+            </w:r>
+          </w:p>
+        </w:tc>
+      </w:tr>
+      <w:tr>
+        <w:tc>
+          <w:tcPr>
+            <w:cnfStyle w:val="001000000000"/>
+            <w:tcW w:w="1326" w:type="dxa"/>
+          </w:tcPr>
+          <w:p>
+            <w:r>
+              <w:t>512</w:t>
+            </w:r>
+          </w:p>
+        </w:tc>
+        <w:tc>
+          <w:tcPr>
+            <w:tcW w:w="1025" w:type="dxa"/>
+          </w:tcPr>
+          <w:p>
+            <w:pPr>
+              <w:cnfStyle w:val="000000000000"/>
+            </w:pPr>
+            <w:r>
+              <w:t>0.6</w:t>
+            </w:r>
+          </w:p>
+        </w:tc>
+        <w:tc>
+          <w:tcPr>
+            <w:tcW w:w="1487" w:type="dxa"/>
+          </w:tcPr>
+          <w:p>
+            <w:pPr>
+              <w:cnfStyle w:val="000000000000"/>
+            </w:pPr>
+            <w:r>
+              <w:t>0.01</w:t>
+            </w:r>
+          </w:p>
+        </w:tc>
+        <w:tc>
+          <w:tcPr>
+            <w:tcW w:w="745" w:type="dxa"/>
+          </w:tcPr>
+          <w:p>
+            <w:pPr>
+              <w:cnfStyle w:val="000000000000"/>
+            </w:pPr>
+            <w:r>
+              <w:t>0.008</w:t>
+            </w:r>
+          </w:p>
+        </w:tc>
+        <w:tc>
+          <w:tcPr>
+            <w:tcW w:w="1054" w:type="dxa"/>
+          </w:tcPr>
+          <w:p>
+            <w:pPr>
+              <w:cnfStyle w:val="000000000000"/>
+            </w:pPr>
+            <w:r>
+              <w:t>0.5</w:t>
+            </w:r>
+          </w:p>
+        </w:tc>
+        <w:tc>
+          <w:tcPr>
+            <w:tcW w:w="952" w:type="dxa"/>
+          </w:tcPr>
+          <w:p>
+            <w:pPr>
+              <w:cnfStyle w:val="000000000000"/>
+            </w:pPr>
+            <w:r>
+              <w:t>20</w:t>
+            </w:r>
+          </w:p>
+        </w:tc>
+        <w:tc>
+          <w:tcPr>
+            <w:tcW w:w="1067" w:type="dxa"/>
+          </w:tcPr>
+          <w:p>
+            <w:pPr>
+              <w:cnfStyle w:val="000000000000"/>
+            </w:pPr>
+            <w:r>
+              <w:t>0.9144</w:t>
+            </w:r>
+          </w:p>
+        </w:tc>
+        <w:tc>
+          <w:tcPr>
+            <w:tcW w:w="950" w:type="dxa"/>
+          </w:tcPr>
+          <w:p>
+            <w:pPr>
+              <w:cnfStyle w:val="000000000000"/>
+            </w:pPr>
+            <w:r>
+              <w:t>0.8251</w:t>
+            </w:r>
+          </w:p>
+        </w:tc>
+        <w:tc>
+          <w:tcPr>
+            <w:tcW w:w="970" w:type="dxa"/>
+          </w:tcPr>
+          <w:p>
+            <w:pPr>
+              <w:cnfStyle w:val="000000000000"/>
+            </w:pPr>
+            <w:r>
+              <w:t>0.8281</w:t>
+            </w:r>
+          </w:p>
+        </w:tc>
+      </w:tr>
+      <w:tr>
+        <w:trPr>
+          <w:cnfStyle w:val="000000100000"/>
+        </w:trPr>
+        <w:tc>
+          <w:tcPr>
+            <w:cnfStyle w:val="001000000000"/>
+            <w:tcW w:w="1326" w:type="dxa"/>
+            <w:shd w:val="clear" w:color="auto" w:fill="92D050"/>
+          </w:tcPr>
+          <w:p>
+            <w:r>
+              <w:t>512</w:t>
+            </w:r>
+          </w:p>
+        </w:tc>
+        <w:tc>
+          <w:tcPr>
+            <w:tcW w:w="1025" w:type="dxa"/>
+            <w:shd w:val="clear" w:color="auto" w:fill="92D050"/>
+          </w:tcPr>
+          <w:p>
+            <w:pPr>
+              <w:cnfStyle w:val="000000100000"/>
+            </w:pPr>
+            <w:r>
+              <w:t>0.6</w:t>
+            </w:r>
+          </w:p>
+        </w:tc>
+        <w:tc>
+          <w:tcPr>
+            <w:tcW w:w="1487" w:type="dxa"/>
+            <w:shd w:val="clear" w:color="auto" w:fill="92D050"/>
+          </w:tcPr>
+          <w:p>
+            <w:pPr>
+              <w:cnfStyle w:val="000000100000"/>
+            </w:pPr>
+            <w:r>
+              <w:t>0.01</w:t>
+            </w:r>
+          </w:p>
+        </w:tc>
+        <w:tc>
+          <w:tcPr>
+            <w:tcW w:w="745" w:type="dxa"/>
+            <w:shd w:val="clear" w:color="auto" w:fill="92D050"/>
+          </w:tcPr>
+          <w:p>
+            <w:pPr>
+              <w:cnfStyle w:val="000000100000"/>
+            </w:pPr>
+            <w:r>
+              <w:t>0.008</w:t>
+            </w:r>
+          </w:p>
+        </w:tc>
+        <w:tc>
+          <w:tcPr>
+            <w:tcW w:w="1054" w:type="dxa"/>
+            <w:shd w:val="clear" w:color="auto" w:fill="92D050"/>
+          </w:tcPr>
+          <w:p>
+            <w:pPr>
+              <w:cnfStyle w:val="000000100000"/>
+            </w:pPr>
+            <w:r>
+              <w:t>0.3</w:t>
+            </w:r>
+          </w:p>
+        </w:tc>
+        <w:tc>
+          <w:tcPr>
+            <w:tcW w:w="952" w:type="dxa"/>
+            <w:shd w:val="clear" w:color="auto" w:fill="92D050"/>
+          </w:tcPr>
+          <w:p>
+            <w:pPr>
+              <w:cnfStyle w:val="000000100000"/>
+            </w:pPr>
+            <w:r>
+              <w:t>25</w:t>
+            </w:r>
+          </w:p>
+        </w:tc>
+        <w:tc>
+          <w:tcPr>
+            <w:tcW w:w="1067" w:type="dxa"/>
+            <w:shd w:val="clear" w:color="auto" w:fill="92D050"/>
+          </w:tcPr>
+          <w:p>
+            <w:pPr>
+              <w:cnfStyle w:val="000000100000"/>
+            </w:pPr>
+            <w:r>
+              <w:t>0.9270</w:t>
+            </w:r>
+          </w:p>
+        </w:tc>
+        <w:tc>
+          <w:tcPr>
+            <w:tcW w:w="950" w:type="dxa"/>
+            <w:shd w:val="clear" w:color="auto" w:fill="92D050"/>
+          </w:tcPr>
+          <w:p>
+            <w:pPr>
+              <w:cnfStyle w:val="000000100000"/>
+            </w:pPr>
+            <w:r>
+              <w:t>0.8424</w:t>
+            </w:r>
+          </w:p>
+        </w:tc>
+        <w:tc>
+          <w:tcPr>
+            <w:tcW w:w="970" w:type="dxa"/>
+            <w:shd w:val="clear" w:color="auto" w:fill="92D050"/>
+          </w:tcPr>
+          <w:p>
+            <w:pPr>
+              <w:cnfStyle w:val="000000100000"/>
+            </w:pPr>
+            <w:r>
+              <w:t>0.8212</w:t>
+            </w:r>
+          </w:p>
+        </w:tc>
+      </w:tr>
+      <w:tr>
+        <w:tc>
+          <w:tcPr>
+            <w:cnfStyle w:val="001000000000"/>
+            <w:tcW w:w="1326" w:type="dxa"/>
+            <w:shd w:val="clear" w:color="auto" w:fill="auto"/>
+          </w:tcPr>
+          <w:p>
+            <w:r>
+              <w:t>256</w:t>
+            </w:r>
+          </w:p>
+        </w:tc>
+        <w:tc>
+          <w:tcPr>
+            <w:tcW w:w="1025" w:type="dxa"/>
+            <w:shd w:val="clear" w:color="auto" w:fill="auto"/>
+          </w:tcPr>
+          <w:p>
+            <w:pPr>
+              <w:cnfStyle w:val="000000000000"/>
+            </w:pPr>
+            <w:r>
+              <w:t>0.6</w:t>
+            </w:r>
+          </w:p>
+        </w:tc>
+        <w:tc>
+          <w:tcPr>
+            <w:tcW w:w="1487" w:type="dxa"/>
+            <w:shd w:val="clear" w:color="auto" w:fill="auto"/>
+          </w:tcPr>
+          <w:p>
+            <w:pPr>
+              <w:cnfStyle w:val="000000000000"/>
+            </w:pPr>
+            <w:r>
+              <w:t>0.01</w:t>
+            </w:r>
+          </w:p>
+        </w:tc>
+        <w:tc>
+          <w:tcPr>
+            <w:tcW w:w="745" w:type="dxa"/>
+            <w:shd w:val="clear" w:color="auto" w:fill="auto"/>
+          </w:tcPr>
+          <w:p>
+            <w:pPr>
+              <w:cnfStyle w:val="000000000000"/>
+            </w:pPr>
+            <w:r>
+              <w:t>0.00</w:t>
+            </w:r>
+            <w:r>
+              <w:t>8</w:t>
+            </w:r>
+          </w:p>
+        </w:tc>
+        <w:tc>
+          <w:tcPr>
+            <w:tcW w:w="1054" w:type="dxa"/>
+            <w:shd w:val="clear" w:color="auto" w:fill="auto"/>
+          </w:tcPr>
+          <w:p>
+            <w:pPr>
+              <w:cnfStyle w:val="000000000000"/>
+            </w:pPr>
+            <w:r>
+              <w:t>0.3</w:t>
+            </w:r>
+          </w:p>
+        </w:tc>
+        <w:tc>
+          <w:tcPr>
+            <w:tcW w:w="952" w:type="dxa"/>
+            <w:shd w:val="clear" w:color="auto" w:fill="auto"/>
+          </w:tcPr>
+          <w:p>
+            <w:pPr>
+              <w:cnfStyle w:val="000000000000"/>
+            </w:pPr>
+            <w:r>
+              <w:t>25</w:t>
+            </w:r>
+          </w:p>
+        </w:tc>
+        <w:tc>
+          <w:tcPr>
+            <w:tcW w:w="1067" w:type="dxa"/>
+            <w:shd w:val="clear" w:color="auto" w:fill="auto"/>
+          </w:tcPr>
+          <w:p>
+            <w:pPr>
+              <w:cnfStyle w:val="000000000000"/>
+            </w:pPr>
+            <w:r>
+              <w:t>0.9091</w:t>
+            </w:r>
+          </w:p>
+        </w:tc>
+        <w:tc>
+          <w:tcPr>
+            <w:tcW w:w="950" w:type="dxa"/>
+            <w:shd w:val="clear" w:color="auto" w:fill="auto"/>
+          </w:tcPr>
+          <w:p>
+            <w:pPr>
+              <w:cnfStyle w:val="000000000000"/>
+            </w:pPr>
+            <w:r>
+              <w:t>0.8323</w:t>
+            </w:r>
+          </w:p>
+        </w:tc>
+        <w:tc>
+          <w:tcPr>
+            <w:tcW w:w="970" w:type="dxa"/>
+            <w:shd w:val="clear" w:color="auto" w:fill="auto"/>
+          </w:tcPr>
+          <w:p>
+            <w:pPr>
+              <w:cnfStyle w:val="000000000000"/>
+            </w:pPr>
+            <w:r>
+              <w:t>0.8368</w:t>
+            </w:r>
+          </w:p>
+        </w:tc>
+      </w:tr>
+      <w:tr>
+        <w:trPr>
+          <w:cnfStyle w:val="000000100000"/>
+        </w:trPr>
+        <w:tc>
+          <w:tcPr>
+            <w:cnfStyle w:val="001000000000"/>
+            <w:tcW w:w="1326" w:type="dxa"/>
+            <w:shd w:val="clear" w:color="auto" w:fill="auto"/>
+          </w:tcPr>
+          <w:p>
+            <w:r>
+              <w:t>256</w:t>
+            </w:r>
+          </w:p>
+        </w:tc>
+        <w:tc>
+          <w:tcPr>
+            <w:tcW w:w="1025" w:type="dxa"/>
+            <w:shd w:val="clear" w:color="auto" w:fill="auto"/>
+          </w:tcPr>
+          <w:p>
+            <w:pPr>
+              <w:cnfStyle w:val="000000100000"/>
+            </w:pPr>
+            <w:r>
+              <w:t>0.5</w:t>
+            </w:r>
+          </w:p>
+        </w:tc>
+        <w:tc>
+          <w:tcPr>
+            <w:tcW w:w="1487" w:type="dxa"/>
+            <w:shd w:val="clear" w:color="auto" w:fill="auto"/>
+          </w:tcPr>
+          <w:p>
+            <w:pPr>
+              <w:cnfStyle w:val="000000100000"/>
+            </w:pPr>
+            <w:r>
+              <w:t>0.01</w:t>
+            </w:r>
+          </w:p>
+        </w:tc>
+        <w:tc>
+          <w:tcPr>
+            <w:tcW w:w="745" w:type="dxa"/>
+            <w:shd w:val="clear" w:color="auto" w:fill="auto"/>
+          </w:tcPr>
+          <w:p>
+            <w:pPr>
+              <w:cnfStyle w:val="000000100000"/>
+            </w:pPr>
+            <w:r>
+              <w:t>0.008</w:t>
+            </w:r>
+          </w:p>
+        </w:tc>
+        <w:tc>
+          <w:tcPr>
+            <w:tcW w:w="1054" w:type="dxa"/>
+            <w:shd w:val="clear" w:color="auto" w:fill="auto"/>
+          </w:tcPr>
+          <w:p>
+            <w:pPr>
+              <w:cnfStyle w:val="000000100000"/>
+            </w:pPr>
+            <w:r>
+              <w:t>0.</w:t>
+            </w:r>
+            <w:r>
+              <w:t>3</w:t>
+            </w:r>
+          </w:p>
+        </w:tc>
+        <w:tc>
+          <w:tcPr>
+            <w:tcW w:w="952" w:type="dxa"/>
+            <w:shd w:val="clear" w:color="auto" w:fill="auto"/>
+          </w:tcPr>
+          <w:p>
+            <w:pPr>
+              <w:cnfStyle w:val="000000100000"/>
+            </w:pPr>
+            <w:r>
+              <w:t>25</w:t>
+            </w:r>
+          </w:p>
+        </w:tc>
+        <w:tc>
+          <w:tcPr>
+            <w:tcW w:w="1067" w:type="dxa"/>
+            <w:shd w:val="clear" w:color="auto" w:fill="auto"/>
+          </w:tcPr>
+          <w:p>
+            <w:pPr>
+              <w:cnfStyle w:val="000000100000"/>
+            </w:pPr>
+            <w:r>
+              <w:t>0.9293</w:t>
+            </w:r>
+          </w:p>
+        </w:tc>
+        <w:tc>
+          <w:tcPr>
+            <w:tcW w:w="950" w:type="dxa"/>
+            <w:shd w:val="clear" w:color="auto" w:fill="auto"/>
+          </w:tcPr>
+          <w:p>
+            <w:pPr>
+              <w:cnfStyle w:val="000000100000"/>
+            </w:pPr>
+            <w:r>
+              <w:t>0.8384</w:t>
+            </w:r>
+          </w:p>
+        </w:tc>
+        <w:tc>
+          <w:tcPr>
+            <w:tcW w:w="970" w:type="dxa"/>
+            <w:shd w:val="clear" w:color="auto" w:fill="auto"/>
+          </w:tcPr>
+          <w:p>
+            <w:pPr>
+              <w:cnfStyle w:val="000000100000"/>
+            </w:pPr>
+            <w:r>
+              <w:t>0.8238</w:t>
+            </w:r>
+          </w:p>
+        </w:tc>
+      </w:tr>
+      <w:tr>
+        <w:tc>
+          <w:tcPr>
+            <w:cnfStyle w:val="001000000000"/>
+            <w:tcW w:w="1326" w:type="dxa"/>
+            <w:shd w:val="clear" w:color="auto" w:fill="auto"/>
+          </w:tcPr>
+          <w:p>
+            <w:r>
+              <w:t>256</w:t>
+            </w:r>
+          </w:p>
+        </w:tc>
+        <w:tc>
+          <w:tcPr>
+            <w:tcW w:w="1025" w:type="dxa"/>
+            <w:shd w:val="clear" w:color="auto" w:fill="auto"/>
+          </w:tcPr>
+          <w:p>
+            <w:pPr>
+              <w:cnfStyle w:val="000000000000"/>
+            </w:pPr>
+            <w:r>
+              <w:t>0.</w:t>
+            </w:r>
+            <w:r>
+              <w:t>5</w:t>
+            </w:r>
+          </w:p>
+        </w:tc>
+        <w:tc>
+          <w:tcPr>
+            <w:tcW w:w="1487" w:type="dxa"/>
+            <w:shd w:val="clear" w:color="auto" w:fill="auto"/>
+          </w:tcPr>
+          <w:p>
+            <w:pPr>
+              <w:cnfStyle w:val="000000000000"/>
+            </w:pPr>
+            <w:r>
+              <w:t>0.01</w:t>
+            </w:r>
+          </w:p>
+        </w:tc>
+        <w:tc>
+          <w:tcPr>
+            <w:tcW w:w="745" w:type="dxa"/>
+            <w:shd w:val="clear" w:color="auto" w:fill="auto"/>
+          </w:tcPr>
+          <w:p>
+            <w:pPr>
+              <w:cnfStyle w:val="000000000000"/>
+            </w:pPr>
+            <w:r>
+              <w:t>0.008</w:t>
+            </w:r>
+          </w:p>
+        </w:tc>
+        <w:tc>
+          <w:tcPr>
+            <w:tcW w:w="1054" w:type="dxa"/>
+            <w:shd w:val="clear" w:color="auto" w:fill="auto"/>
+          </w:tcPr>
+          <w:p>
+            <w:pPr>
+              <w:cnfStyle w:val="000000000000"/>
+            </w:pPr>
+            <w:r>
+              <w:t>0.5</w:t>
+            </w:r>
+          </w:p>
+        </w:tc>
+        <w:tc>
+          <w:tcPr>
+            <w:tcW w:w="952" w:type="dxa"/>
+            <w:shd w:val="clear" w:color="auto" w:fill="auto"/>
+          </w:tcPr>
+          <w:p>
+            <w:pPr>
+              <w:cnfStyle w:val="000000000000"/>
+            </w:pPr>
+            <w:r>
+              <w:t>25</w:t>
+            </w:r>
+          </w:p>
+        </w:tc>
+        <w:tc>
+          <w:tcPr>
+            <w:tcW w:w="1067" w:type="dxa"/>
+            <w:shd w:val="clear" w:color="auto" w:fill="auto"/>
+          </w:tcPr>
+          <w:p>
+            <w:pPr>
+              <w:cnfStyle w:val="000000000000"/>
+            </w:pPr>
+            <w:r>
+              <w:t>0.9226</w:t>
+            </w:r>
+          </w:p>
+        </w:tc>
+        <w:tc>
+          <w:tcPr>
+            <w:tcW w:w="950" w:type="dxa"/>
+            <w:shd w:val="clear" w:color="auto" w:fill="auto"/>
+          </w:tcPr>
+          <w:p>
+            <w:pPr>
+              <w:cnfStyle w:val="000000000000"/>
+            </w:pPr>
+            <w:r>
+              <w:t>0.8121</w:t>
+            </w:r>
+          </w:p>
+        </w:tc>
+        <w:tc>
+          <w:tcPr>
+            <w:tcW w:w="970" w:type="dxa"/>
+            <w:shd w:val="clear" w:color="auto" w:fill="auto"/>
+          </w:tcPr>
+          <w:p>
+            <w:pPr>
+              <w:cnfStyle w:val="000000000000"/>
+            </w:pPr>
+            <w:r>
+              <w:t>0.8177</w:t>
+            </w:r>
           </w:p>
         </w:tc>
       </w:tr>
@@ -1352,6 +4357,7 @@
   <w:style w:type="character" w:default="1" w:styleId="DefaultParagraphFont">
     <w:name w:val="Default Paragraph Font"/>
     <w:uiPriority w:val="1"/>
+    <w:semiHidden/>
     <w:unhideWhenUsed/>
   </w:style>
   <w:style w:type="table" w:default="1" w:styleId="TableNormal">

</xml_diff>